<commit_message>
added one reference added human some human aspects and explanation for each one
</commit_message>
<xml_diff>
--- a/Refrences.docx
+++ b/Refrences.docx
@@ -70,12 +70,50 @@
             <w:rStyle w:val="Hyperlink"/>
             <w:rFonts w:cs="Arial"/>
           </w:rPr>
-          <w:t>https://time.com/5876604/machines-jobs-coronavirus</w:t>
+          <w:t>https://time.com/5876604/machines-jobs-coronavirus/</w:t>
+        </w:r>
+      </w:hyperlink>
+    </w:p>
+    <w:p>
+      <w:pPr>
+        <w:jc w:val="right"/>
+        <w:rPr>
+          <w:rFonts w:cs="Arial"/>
+        </w:rPr>
+      </w:pPr>
+      <w:r>
+        <w:rPr>
+          <w:rFonts w:cs="Arial"/>
+        </w:rPr>
+        <w:t xml:space="preserve">4 - </w:t>
+      </w:r>
+      <w:hyperlink r:id="rId7" w:history="1">
+        <w:r>
+          <w:rPr>
+            <w:rStyle w:val="Hyperlink"/>
+            <w:rFonts w:cs="Arial"/>
+          </w:rPr>
+          <w:t>https://www.vodafo</w:t>
         </w:r>
         <w:r>
           <w:rPr>
             <w:rStyle w:val="Hyperlink"/>
             <w:rFonts w:cs="Arial"/>
+          </w:rPr>
+          <w:t>n</w:t>
+        </w:r>
+        <w:r>
+          <w:rPr>
+            <w:rStyle w:val="Hyperlink"/>
+            <w:rFonts w:cs="Arial"/>
+          </w:rPr>
+          <w:t>e-institut.de/aiandi/5-things-humans-can-still-do-better-than-machines</w:t>
+        </w:r>
+        <w:r>
+          <w:rPr>
+            <w:rStyle w:val="Hyperlink"/>
+            <w:rFonts w:cs="Arial"/>
+            <w:rtl/>
           </w:rPr>
           <w:t>/</w:t>
         </w:r>
@@ -85,15 +123,28 @@
       <w:pPr>
         <w:jc w:val="right"/>
         <w:rPr>
-          <w:rFonts w:hint="cs"/>
-          <w:rtl/>
+          <w:rFonts w:cs="Arial"/>
         </w:rPr>
       </w:pPr>
       <w:r>
         <w:rPr>
           <w:rFonts w:cs="Arial"/>
         </w:rPr>
-        <w:t xml:space="preserve">4 - </w:t>
+        <w:t xml:space="preserve">5- </w:t>
+      </w:r>
+    </w:p>
+    <w:p>
+      <w:pPr>
+        <w:jc w:val="right"/>
+        <w:rPr>
+          <w:rtl/>
+        </w:rPr>
+      </w:pPr>
+      <w:r>
+        <w:rPr>
+          <w:rFonts w:cs="Arial"/>
+        </w:rPr>
+        <w:t xml:space="preserve"> </w:t>
       </w:r>
     </w:p>
     <w:sectPr>
@@ -503,20 +554,20 @@
     <w:lsdException w:name="Unresolved Mention" w:semiHidden="1" w:unhideWhenUsed="1"/>
     <w:lsdException w:name="Smart Link" w:semiHidden="1" w:unhideWhenUsed="1"/>
   </w:latentStyles>
-  <w:style w:type="paragraph" w:default="1" w:styleId="a">
+  <w:style w:type="paragraph" w:default="1" w:styleId="Normal">
     <w:name w:val="Normal"/>
     <w:qFormat/>
     <w:pPr>
       <w:bidi/>
     </w:pPr>
   </w:style>
-  <w:style w:type="character" w:default="1" w:styleId="a0">
+  <w:style w:type="character" w:default="1" w:styleId="DefaultParagraphFont">
     <w:name w:val="Default Paragraph Font"/>
     <w:uiPriority w:val="1"/>
     <w:semiHidden/>
     <w:unhideWhenUsed/>
   </w:style>
-  <w:style w:type="table" w:default="1" w:styleId="a1">
+  <w:style w:type="table" w:default="1" w:styleId="TableNormal">
     <w:name w:val="Normal Table"/>
     <w:uiPriority w:val="99"/>
     <w:semiHidden/>
@@ -531,15 +582,15 @@
       </w:tblCellMar>
     </w:tblPr>
   </w:style>
-  <w:style w:type="numbering" w:default="1" w:styleId="a2">
+  <w:style w:type="numbering" w:default="1" w:styleId="NoList">
     <w:name w:val="No List"/>
     <w:uiPriority w:val="99"/>
     <w:semiHidden/>
     <w:unhideWhenUsed/>
   </w:style>
-  <w:style w:type="paragraph" w:styleId="a3">
+  <w:style w:type="paragraph" w:styleId="ListParagraph">
     <w:name w:val="List Paragraph"/>
-    <w:basedOn w:val="a"/>
+    <w:basedOn w:val="Normal"/>
     <w:uiPriority w:val="34"/>
     <w:qFormat/>
     <w:rsid w:val="00247BFE"/>
@@ -550,7 +601,7 @@
   </w:style>
   <w:style w:type="character" w:styleId="Hyperlink">
     <w:name w:val="Hyperlink"/>
-    <w:basedOn w:val="a0"/>
+    <w:basedOn w:val="DefaultParagraphFont"/>
     <w:uiPriority w:val="99"/>
     <w:unhideWhenUsed/>
     <w:rsid w:val="00247BFE"/>
@@ -559,9 +610,9 @@
       <w:u w:val="single"/>
     </w:rPr>
   </w:style>
-  <w:style w:type="character" w:styleId="a4">
+  <w:style w:type="character" w:styleId="UnresolvedMention">
     <w:name w:val="Unresolved Mention"/>
-    <w:basedOn w:val="a0"/>
+    <w:basedOn w:val="DefaultParagraphFont"/>
     <w:uiPriority w:val="99"/>
     <w:semiHidden/>
     <w:unhideWhenUsed/>
@@ -569,6 +620,18 @@
     <w:rPr>
       <w:color w:val="605E5C"/>
       <w:shd w:val="clear" w:color="auto" w:fill="E1DFDD"/>
+    </w:rPr>
+  </w:style>
+  <w:style w:type="character" w:styleId="FollowedHyperlink">
+    <w:name w:val="FollowedHyperlink"/>
+    <w:basedOn w:val="DefaultParagraphFont"/>
+    <w:uiPriority w:val="99"/>
+    <w:semiHidden/>
+    <w:unhideWhenUsed/>
+    <w:rsid w:val="00D17AD7"/>
+    <w:rPr>
+      <w:color w:val="954F72" w:themeColor="followedHyperlink"/>
+      <w:u w:val="single"/>
     </w:rPr>
   </w:style>
 </w:styles>

</xml_diff>

<commit_message>
word files: finished up the report added the robots aspects and the conclusion and did minor changes to the introduction also added the references and title page just missing the last two group members to add their name and ids
PowerPoint :
added the titles of the slides we will be presenting
</commit_message>
<xml_diff>
--- a/Refrences.docx
+++ b/Refrences.docx
@@ -144,6 +144,27 @@
           <w:rFonts w:cs="Arial"/>
         </w:rPr>
       </w:pPr>
+      <w:r>
+        <w:rPr>
+          <w:rFonts w:cs="Arial"/>
+        </w:rPr>
+        <w:t xml:space="preserve">6- </w:t>
+      </w:r>
+      <w:hyperlink r:id="rId9" w:history="1">
+        <w:r>
+          <w:rPr>
+            <w:rStyle w:val="Hyperlink"/>
+            <w:rFonts w:cs="Arial"/>
+          </w:rPr>
+          <w:t>https://www.techopedia.com/2/31572/trends/5-defining-qualities-of-robots</w:t>
+        </w:r>
+      </w:hyperlink>
+      <w:r>
+        <w:rPr>
+          <w:rFonts w:cs="Arial"/>
+        </w:rPr>
+        <w:t xml:space="preserve"> </w:t>
+      </w:r>
     </w:p>
     <w:p>
       <w:pPr>
@@ -152,6 +173,40 @@
           <w:rtl/>
         </w:rPr>
       </w:pPr>
+      <w:r>
+        <w:rPr>
+          <w:rFonts w:cs="Arial"/>
+        </w:rPr>
+        <w:t xml:space="preserve"> </w:t>
+      </w:r>
+      <w:r>
+        <w:rPr>
+          <w:rFonts w:cs="Arial"/>
+        </w:rPr>
+        <w:t xml:space="preserve">7- </w:t>
+      </w:r>
+      <w:hyperlink r:id="rId10" w:history="1">
+        <w:r>
+          <w:rPr>
+            <w:rStyle w:val="Hyperlink"/>
+            <w:rFonts w:cs="Arial"/>
+          </w:rPr>
+          <w:t>https://mitpress.mit.edu/books/autonomous-robots#:~:text=Autonomous%20robots%20are%20intelligent%20machines,Roomba%2C%20the%20robot%20vacuum%20cleaner</w:t>
+        </w:r>
+      </w:hyperlink>
+      <w:r>
+        <w:rPr>
+          <w:rFonts w:cs="Arial"/>
+        </w:rPr>
+        <w:t xml:space="preserve"> </w:t>
+      </w:r>
+      <w:r>
+        <w:rPr>
+          <w:rFonts w:cs="Arial"/>
+          <w:rtl/>
+        </w:rPr>
+        <w:t>.</w:t>
+      </w:r>
       <w:r>
         <w:rPr>
           <w:rFonts w:cs="Arial"/>
@@ -566,20 +621,20 @@
     <w:lsdException w:name="Unresolved Mention" w:semiHidden="1" w:unhideWhenUsed="1"/>
     <w:lsdException w:name="Smart Link" w:semiHidden="1" w:unhideWhenUsed="1"/>
   </w:latentStyles>
-  <w:style w:type="paragraph" w:default="1" w:styleId="a">
+  <w:style w:type="paragraph" w:default="1" w:styleId="Normal">
     <w:name w:val="Normal"/>
     <w:qFormat/>
     <w:pPr>
       <w:bidi/>
     </w:pPr>
   </w:style>
-  <w:style w:type="character" w:default="1" w:styleId="a0">
+  <w:style w:type="character" w:default="1" w:styleId="DefaultParagraphFont">
     <w:name w:val="Default Paragraph Font"/>
     <w:uiPriority w:val="1"/>
     <w:semiHidden/>
     <w:unhideWhenUsed/>
   </w:style>
-  <w:style w:type="table" w:default="1" w:styleId="a1">
+  <w:style w:type="table" w:default="1" w:styleId="TableNormal">
     <w:name w:val="Normal Table"/>
     <w:uiPriority w:val="99"/>
     <w:semiHidden/>
@@ -594,15 +649,15 @@
       </w:tblCellMar>
     </w:tblPr>
   </w:style>
-  <w:style w:type="numbering" w:default="1" w:styleId="a2">
+  <w:style w:type="numbering" w:default="1" w:styleId="NoList">
     <w:name w:val="No List"/>
     <w:uiPriority w:val="99"/>
     <w:semiHidden/>
     <w:unhideWhenUsed/>
   </w:style>
-  <w:style w:type="paragraph" w:styleId="a3">
+  <w:style w:type="paragraph" w:styleId="ListParagraph">
     <w:name w:val="List Paragraph"/>
-    <w:basedOn w:val="a"/>
+    <w:basedOn w:val="Normal"/>
     <w:uiPriority w:val="34"/>
     <w:qFormat/>
     <w:rsid w:val="00247BFE"/>
@@ -613,7 +668,7 @@
   </w:style>
   <w:style w:type="character" w:styleId="Hyperlink">
     <w:name w:val="Hyperlink"/>
-    <w:basedOn w:val="a0"/>
+    <w:basedOn w:val="DefaultParagraphFont"/>
     <w:uiPriority w:val="99"/>
     <w:unhideWhenUsed/>
     <w:rsid w:val="00247BFE"/>
@@ -622,9 +677,9 @@
       <w:u w:val="single"/>
     </w:rPr>
   </w:style>
-  <w:style w:type="character" w:styleId="a4">
+  <w:style w:type="character" w:styleId="UnresolvedMention">
     <w:name w:val="Unresolved Mention"/>
-    <w:basedOn w:val="a0"/>
+    <w:basedOn w:val="DefaultParagraphFont"/>
     <w:uiPriority w:val="99"/>
     <w:semiHidden/>
     <w:unhideWhenUsed/>
@@ -634,9 +689,9 @@
       <w:shd w:val="clear" w:color="auto" w:fill="E1DFDD"/>
     </w:rPr>
   </w:style>
-  <w:style w:type="character" w:styleId="a5">
+  <w:style w:type="character" w:styleId="FollowedHyperlink">
     <w:name w:val="FollowedHyperlink"/>
-    <w:basedOn w:val="a0"/>
+    <w:basedOn w:val="DefaultParagraphFont"/>
     <w:uiPriority w:val="99"/>
     <w:semiHidden/>
     <w:unhideWhenUsed/>

</xml_diff>